<commit_message>
pulling the latest information
</commit_message>
<xml_diff>
--- a/Owl Team Project II Proposal.docx
+++ b/Owl Team Project II Proposal.docx
@@ -11,6 +11,8 @@
           <w:color w:val="333333"/>
         </w:rPr>
       </w:pPr>
+      <w:bookmarkStart w:id="0" w:name="_GoBack"/>
+      <w:bookmarkEnd w:id="0"/>
       <w:r>
         <w:rPr>
           <w:bCs w:val="0"/>
@@ -41,8 +43,6 @@
         </w:rPr>
         <w:t>WHICH IS IT?</w:t>
       </w:r>
-      <w:bookmarkStart w:id="0" w:name="_GoBack"/>
-      <w:bookmarkEnd w:id="0"/>
     </w:p>
     <w:p>
       <w:pPr>
@@ -139,7 +139,7 @@
                           </w:p>
                           <w:p>
                             <w:r>
-                              <w:t>Hubert Cheng,</w:t>
+                              <w:t>Hubert Cheng</w:t>
                             </w:r>
                           </w:p>
                           <w:p>
@@ -218,7 +218,7 @@
                     </w:p>
                     <w:p>
                       <w:r>
-                        <w:t>Hubert Cheng,</w:t>
+                        <w:t>Hubert Cheng</w:t>
                       </w:r>
                     </w:p>
                     <w:p>
@@ -260,7 +260,67 @@
           <w:sz w:val="40"/>
           <w:szCs w:val="40"/>
         </w:rPr>
-        <w:t xml:space="preserve">Do Fatal Overdoses, ER Visits Rise </w:t>
+        <w:t>Do Fatal Overdose</w:t>
+      </w:r>
+      <w:r>
+        <w:rPr>
+          <w:b w:val="0"/>
+          <w:bCs w:val="0"/>
+          <w:color w:val="333333"/>
+          <w:sz w:val="40"/>
+          <w:szCs w:val="40"/>
+        </w:rPr>
+        <w:t xml:space="preserve"> </w:t>
+      </w:r>
+      <w:r>
+        <w:rPr>
+          <w:b w:val="0"/>
+          <w:bCs w:val="0"/>
+          <w:color w:val="333333"/>
+          <w:sz w:val="40"/>
+          <w:szCs w:val="40"/>
+        </w:rPr>
+        <w:t>E</w:t>
+      </w:r>
+      <w:r>
+        <w:rPr>
+          <w:b w:val="0"/>
+          <w:bCs w:val="0"/>
+          <w:color w:val="333333"/>
+          <w:sz w:val="40"/>
+          <w:szCs w:val="40"/>
+        </w:rPr>
+        <w:t xml:space="preserve">mergency </w:t>
+      </w:r>
+      <w:r>
+        <w:rPr>
+          <w:b w:val="0"/>
+          <w:bCs w:val="0"/>
+          <w:color w:val="333333"/>
+          <w:sz w:val="40"/>
+          <w:szCs w:val="40"/>
+        </w:rPr>
+        <w:t>R</w:t>
+      </w:r>
+      <w:r>
+        <w:rPr>
+          <w:b w:val="0"/>
+          <w:bCs w:val="0"/>
+          <w:color w:val="333333"/>
+          <w:sz w:val="40"/>
+          <w:szCs w:val="40"/>
+        </w:rPr>
+        <w:t>oom</w:t>
+      </w:r>
+      <w:r>
+        <w:rPr>
+          <w:b w:val="0"/>
+          <w:bCs w:val="0"/>
+          <w:color w:val="333333"/>
+          <w:sz w:val="40"/>
+          <w:szCs w:val="40"/>
+        </w:rPr>
+        <w:t xml:space="preserve"> Visits Rise </w:t>
       </w:r>
       <w:proofErr w:type="gramStart"/>
       <w:r>
@@ -991,7 +1051,9 @@
           <w:u w:val="none"/>
         </w:rPr>
       </w:pPr>
-      <w:r>
+    </w:p>
+    <w:p>
+      <w:pPr>
         <w:rPr>
           <w:rStyle w:val="Hyperlink"/>
           <w:rFonts w:ascii="Arial" w:hAnsi="Arial" w:cs="Arial"/>
@@ -1000,6 +1062,41 @@
           <w:szCs w:val="23"/>
           <w:u w:val="none"/>
         </w:rPr>
+      </w:pPr>
+    </w:p>
+    <w:p>
+      <w:pPr>
+        <w:rPr>
+          <w:rStyle w:val="Hyperlink"/>
+          <w:rFonts w:ascii="Arial" w:hAnsi="Arial" w:cs="Arial"/>
+          <w:color w:val="333333"/>
+          <w:sz w:val="23"/>
+          <w:szCs w:val="23"/>
+          <w:u w:val="none"/>
+        </w:rPr>
+      </w:pPr>
+    </w:p>
+    <w:p>
+      <w:pPr>
+        <w:rPr>
+          <w:rStyle w:val="Hyperlink"/>
+          <w:rFonts w:ascii="Arial" w:hAnsi="Arial" w:cs="Arial"/>
+          <w:color w:val="333333"/>
+          <w:sz w:val="23"/>
+          <w:szCs w:val="23"/>
+          <w:u w:val="none"/>
+        </w:rPr>
+      </w:pPr>
+      <w:r>
+        <w:rPr>
+          <w:rStyle w:val="Hyperlink"/>
+          <w:rFonts w:ascii="Arial" w:hAnsi="Arial" w:cs="Arial"/>
+          <w:color w:val="333333"/>
+          <w:sz w:val="23"/>
+          <w:szCs w:val="23"/>
+          <w:u w:val="none"/>
+        </w:rPr>
+        <w:lastRenderedPageBreak/>
         <w:t>National Center for Health Statistics</w:t>
       </w:r>
     </w:p>
@@ -1021,7 +1118,6 @@
         <w:rPr>
           <w:noProof/>
         </w:rPr>
-        <w:lastRenderedPageBreak/>
         <w:drawing>
           <wp:inline distT="0" distB="0" distL="0" distR="0" wp14:anchorId="599EFB63" wp14:editId="2943CC31">
             <wp:extent cx="4221480" cy="2374583"/>

</xml_diff>